<commit_message>
Adicionado mais um filme
</commit_message>
<xml_diff>
--- a/Filmes.docx
+++ b/Filmes.docx
@@ -27,7 +27,11 @@
         <w:t xml:space="preserve">Harry Potter </w:t>
       </w:r>
     </w:p>
-    <w:p/>
+    <w:p>
+      <w:r>
+        <w:t xml:space="preserve">Esquadrão Suicida </w:t>
+      </w:r>
+    </w:p>
     <w:sectPr>
       <w:pgSz w:w="11906" w:h="16838"/>
       <w:pgMar w:top="1417" w:right="1701" w:bottom="1417" w:left="1701" w:header="708" w:footer="708" w:gutter="0"/>

</xml_diff>

<commit_message>
Gosto desse ultimo filme
</commit_message>
<xml_diff>
--- a/Filmes.docx
+++ b/Filmes.docx
@@ -30,6 +30,11 @@
     <w:p>
       <w:r>
         <w:t xml:space="preserve">Esquadrão Suicida </w:t>
+      </w:r>
+    </w:p>
+    <w:p>
+      <w:r>
+        <w:t>Aves de Rapina</w:t>
       </w:r>
     </w:p>
     <w:sectPr>

</xml_diff>